<commit_message>
few lor and fic
</commit_message>
<xml_diff>
--- a/книги/Зверь на пороге.docx
+++ b/книги/Зверь на пороге.docx
@@ -42,7 +42,13 @@
     </w:p>
     <w:p>
       <w:r>
-        <w:t>- Вместе со мной из его стана отправили еще пятерых гонцов, но я не знаю, куда они нраправлялись. Возможно, к Трарку, Фаргу и Ха-Рен</w:t>
+        <w:t>- Вместе со мной из его стана отправили еще пятерых г</w:t>
+      </w:r>
+      <w:r>
+        <w:t>онцов, но я не знаю, куда они н</w:t>
+      </w:r>
+      <w:r>
+        <w:t>аправлялись. Возможно, к Трарку, Фаргу и Ха-Рен</w:t>
       </w:r>
       <w:r>
         <w:t>е</w:t>
@@ -796,6 +802,12 @@
         </w:rPr>
         <w:t>Глава первая</w:t>
       </w:r>
+      <w:r>
+        <w:rPr>
+          <w:b/>
+        </w:rPr>
+        <w:t>. Дурные предзнаменования</w:t>
+      </w:r>
     </w:p>
     <w:p>
       <w:r>
@@ -949,7 +961,13 @@
         <w:t xml:space="preserve">Харак кивнул и последовал за вождем. </w:t>
       </w:r>
       <w:r>
-        <w:t>Ка-Тул держался спокойно, но в душе понимал, что раз странствующего отправили прямиком в нему, добрых вестей ждать не стоит. Что-то случилось, и это что-то напрямую касается его племени.</w:t>
+        <w:t>Ка-Тул держался спокойно, но в душе понимал, что раз ст</w:t>
+      </w:r>
+      <w:r>
+        <w:t>ранствующего отправили прямиком к</w:t>
+      </w:r>
+      <w:r>
+        <w:t xml:space="preserve"> нему, добрых вестей ждать не стоит. Что-то случилось, и это что-то напрямую касается его племени.</w:t>
       </w:r>
     </w:p>
     <w:p>
@@ -1018,27 +1036,251 @@
       </w:r>
       <w:r>
         <w:t>, тихо звякнули</w:t>
+      </w:r>
+      <w:r>
+        <w:t>. – Что говорит твоя мудрость?</w:t>
+      </w:r>
+    </w:p>
+    <w:p>
+      <w:r>
+        <w:t>- Моя мудрость может сказать тебе о том, где лучше пройти к побережью, как лучше сеять зерно и какая будет зима в этом году, – Харак покачал головой. – Но здесь я тебе не советник. Как и ни один другой угрунн.</w:t>
+      </w:r>
+    </w:p>
+    <w:p>
+      <w:r>
+        <w:t>- Я не могу развернуться. До форта о</w:t>
+      </w:r>
+      <w:r>
+        <w:t>сталось шесть дневных переходов, гарнизон ждет нас.</w:t>
+      </w:r>
+    </w:p>
+    <w:p>
+      <w:r>
+        <w:t xml:space="preserve">- Тогда тебе стоит знать, что перевал через </w:t>
+      </w:r>
+      <w:r>
+        <w:t>Шадрак</w:t>
+      </w:r>
+      <w:r>
+        <w:t>-Ахур</w:t>
+      </w:r>
+      <w:r>
+        <w:t xml:space="preserve"> завален, я шел от форта сюда всю луну. И не видел на пути Змей Шадрака.</w:t>
+      </w:r>
+      <w:r>
+        <w:t xml:space="preserve"> </w:t>
+      </w:r>
+      <w:r>
+        <w:t xml:space="preserve">Им придется идти в обход, а </w:t>
+      </w:r>
+      <w:r>
+        <w:t>на южной стороне</w:t>
+      </w:r>
+      <w:r>
+        <w:t xml:space="preserve"> от Ахур-Шадрак нет источников воды</w:t>
+      </w:r>
+      <w:r>
+        <w:t xml:space="preserve">. </w:t>
+      </w:r>
+    </w:p>
+    <w:p>
+      <w:r>
+        <w:t>- Значит, они...</w:t>
+      </w:r>
+    </w:p>
+    <w:p>
+      <w:r>
+        <w:t xml:space="preserve">- </w:t>
+      </w:r>
+      <w:r>
+        <w:t xml:space="preserve">Моли Шадрака, чтобы он уберег их от </w:t>
+      </w:r>
+      <w:r>
+        <w:t>смерти. Я более ничего не могу посоветовать тебе.</w:t>
+      </w:r>
+    </w:p>
+    <w:p>
+      <w:r>
+        <w:t>Ка-Тул оперся руками на небольшой алтарь Груха и тяжело выдохнул.</w:t>
+      </w:r>
+    </w:p>
+    <w:p>
+      <w:r>
+        <w:t>- Слушай меня Шадрак, слушай, Зверь</w:t>
+      </w:r>
+      <w:r>
+        <w:t xml:space="preserve">. Умерь свой гнев, потуши огонь в глотке и дай убить тех, кто оскверняет твою землю. </w:t>
+      </w:r>
+      <w:r>
+        <w:t>Слушай меня Шадрак, слушай, Зверь. Помилуй с</w:t>
+      </w:r>
+      <w:r>
+        <w:t>вое племя, помилуй своих детей и помоги в бою. Слушай меня Шадрак, слушай, Зверь. – Вождь зажег веточку лух-шар и положил на глиняную миску.</w:t>
+      </w:r>
+    </w:p>
+    <w:p>
+      <w:r>
+        <w:lastRenderedPageBreak/>
+        <w:t xml:space="preserve">- </w:t>
+      </w:r>
+      <w:r>
+        <w:t>Слушай меня Шадрак, с</w:t>
+      </w:r>
+      <w:r>
+        <w:t>лушай, Зверь, - повторил Харак и, помолчав, продолжил. – Шадрак любит тебя, вождь, но не забывай, чт</w:t>
+      </w:r>
+      <w:r>
+        <w:t>о его милость не вечна. Говори с ним и надейся, что его сон будет чуток.</w:t>
+      </w:r>
+    </w:p>
+    <w:p>
+      <w:r>
+        <w:t>- Избавь меня от нравоучений, - раздраженно бросил Ка-Тул. – Есть ли у тебя хорошие новости?</w:t>
+      </w:r>
+    </w:p>
+    <w:p>
+      <w:r>
+        <w:t>- Нет, вождь.</w:t>
+      </w:r>
+    </w:p>
+    <w:p>
+      <w:r>
+        <w:t xml:space="preserve">- </w:t>
+      </w:r>
+      <w:r>
+        <w:t>Тогда прощай. – С этими словами, Железнорукий вышел из палатки.</w:t>
+      </w:r>
+    </w:p>
+    <w:p>
+      <w:r>
+        <w:t xml:space="preserve">Воздух </w:t>
+      </w:r>
+      <w:r>
+        <w:t xml:space="preserve">уже </w:t>
+      </w:r>
+      <w:r>
+        <w:t xml:space="preserve">остыл, </w:t>
+      </w:r>
+      <w:r>
+        <w:t xml:space="preserve">из долины </w:t>
+      </w:r>
+      <w:r>
+        <w:t xml:space="preserve">начал дуть сухой ветер, гнавший к стоянке пепел. </w:t>
+      </w:r>
+      <w:r>
+        <w:t xml:space="preserve">Ка-Тул вдохнул полной грудью, отчего у него тут же зачесался нос и заскребло в горле. </w:t>
+      </w:r>
+      <w:r>
+        <w:t>Харак был прав: милость Шадрака переменчива, и вождь знал об этом как никто другой –</w:t>
+      </w:r>
+      <w:r>
+        <w:t xml:space="preserve"> отсутствие</w:t>
+      </w:r>
+      <w:r>
+        <w:t xml:space="preserve"> част</w:t>
+      </w:r>
+      <w:r>
+        <w:t>и</w:t>
+      </w:r>
+      <w:r>
+        <w:t xml:space="preserve"> кисти был</w:t>
+      </w:r>
+      <w:r>
+        <w:t>о</w:t>
+      </w:r>
+      <w:r>
+        <w:t xml:space="preserve"> тому постоянным напоминанием. </w:t>
+      </w:r>
+      <w:r>
+        <w:t xml:space="preserve">Никто не сомневался, что ящерицы вернутся и придется сражаться с ними, как никто не сомневался и в том, что Ан-Рат и Ан-Хар не извергаются просто так. </w:t>
+      </w:r>
+    </w:p>
+    <w:p>
+      <w:r>
+        <w:t>В душе Железнорукого впервые за долгое время поселились сомнение и страх. Весь поход, с самого начала, сопровождался цепь</w:t>
+      </w:r>
+      <w:r>
+        <w:t>ю</w:t>
+      </w:r>
+      <w:r>
+        <w:t xml:space="preserve"> мелких и крупных неудач. Сначала, первый отряд гонцов попал в пылевую бурю, сбился с пути и пропал. После, в племени </w:t>
+      </w:r>
+      <w:r>
+        <w:t>Трарка разбушевалась лихорадка, от которой ско</w:t>
+      </w:r>
+      <w:r>
+        <w:t xml:space="preserve">нчалась почти половина кочевья, и потому их вождь принял решение отказаться от похода. </w:t>
+      </w:r>
+      <w:r>
+        <w:t>Затем, начали извергаться Ан-Рат и Ан-Хар, сделав прямую дорогу к побережью почти непроходимой. Теперь же выяснилось, что и плем</w:t>
+      </w:r>
+      <w:r>
+        <w:t>я Ха-Рены оказалось под угрозой: идти к форту не через перевал, по южной стороне гор граничило с самоубийством, но у Бледной Змеи</w:t>
+      </w:r>
+      <w:r>
+        <w:t xml:space="preserve"> просто не будет другого выбора</w:t>
+      </w:r>
+      <w:r>
+        <w:t>.</w:t>
+      </w:r>
+      <w:r>
+        <w:t xml:space="preserve"> </w:t>
+      </w:r>
+      <w:r>
+        <w:t>От других вождей вообще не было никаких вестей, но что-то подсказывало Ка-Тулу, что ниче</w:t>
+      </w:r>
+      <w:r>
+        <w:t>го хорошего у них не происходило.</w:t>
+      </w:r>
+    </w:p>
+    <w:p>
+      <w:r>
+        <w:t>Железнорукий медленно, почти наугад, шел к своей палатке. Если завтра горы не начнут извергаться вновь, им необходимо будет как можно скорее сниматься со стоянки, возможно, даже бросив часть пожиток. Он сомневался, что спешный переход через выжженную, догарающую равнину сможет пережить все племя, и надеялся, что погибших будет не больше, чем обычно.</w:t>
+      </w:r>
+    </w:p>
+    <w:p>
+      <w:r>
+        <w:t>- Не поддавайся пустым надеждам, Ка-Тул, - Грух ждал его у входа в палатку и курил трубку.</w:t>
+      </w:r>
+    </w:p>
+    <w:p>
+      <w:r>
+        <w:t>- Чего тебе?</w:t>
+      </w:r>
+      <w:r>
+        <w:t xml:space="preserve"> – вождь едва сдерживался, чтобы не впечаталь железную кисть в рожу угрунна. Его останавливали лишь воинская честь и законы племени.</w:t>
+      </w:r>
+    </w:p>
+    <w:p>
+      <w:r>
+        <w:t>- Я знаю и понимаю, что ты испытываешь сейчас. И хочу дать тебе тот же совет, какой однажды дал твоей матери. – Шаман встал и, тяжело опираясь на посох, пошел в сторону своей палатки. –</w:t>
+      </w:r>
+      <w:r>
+        <w:t xml:space="preserve"> Если Шадрак преграждает тебе путь – найди другой.</w:t>
+      </w:r>
+    </w:p>
+    <w:p>
+      <w:r>
+        <w:t>- Что это значит, старик?</w:t>
+      </w:r>
+    </w:p>
+    <w:p>
+      <w:r>
+        <w:t>- Лишь то, что я тебе сказал, - Грух пожал плечами и скрылся в темноте наступившей ночи.</w:t>
+      </w:r>
+    </w:p>
+    <w:p>
+      <w:r>
+        <w:t>***</w:t>
+      </w:r>
+    </w:p>
+    <w:p>
+      <w:r>
+        <w:t xml:space="preserve">Полуденное солнце скрылось за тучами. В северной части Рарг начинался сезон дождей, а значит пора было </w:t>
       </w:r>
       <w:bookmarkStart w:id="0" w:name="_GoBack"/>
       <w:bookmarkEnd w:id="0"/>
-      <w:r>
-        <w:t>. – Что говорит твоя мудрость?</w:t>
-      </w:r>
-    </w:p>
-    <w:p>
-      <w:r>
-        <w:t>- Моя мудрость может сказать тебе о том, где лучше пройти к побережью, как лучше сеять зерно и какая будет зима в этом году, – Харак покачал головой. – Но здесь я тебе не советник. Как и ни один другой угрунн.</w:t>
-      </w:r>
-    </w:p>
-    <w:p>
-      <w:r>
-        <w:t>- Я не могу развернуться. До форта осталось шесть дневных переходов.</w:t>
-      </w:r>
-      <w:r>
-        <w:t xml:space="preserve"> </w:t>
-      </w:r>
-    </w:p>
-    <w:p/>
+    </w:p>
     <w:sectPr>
       <w:pgSz w:w="11906" w:h="16838"/>
       <w:pgMar w:top="1134" w:right="850" w:bottom="1134" w:left="1701" w:header="708" w:footer="708" w:gutter="0"/>
@@ -1859,7 +2101,7 @@
 </file>
 
 <file path=customXml/itemProps1.xml><?xml version="1.0" encoding="utf-8"?>
-<ds:datastoreItem xmlns:ds="http://schemas.openxmlformats.org/officeDocument/2006/customXml" ds:itemID="{9B8703C2-3823-4113-A649-5A85C19C6D0F}">
+<ds:datastoreItem xmlns:ds="http://schemas.openxmlformats.org/officeDocument/2006/customXml" ds:itemID="{5A69408B-F9B9-4E41-B13C-1EFD76AFD2D2}">
   <ds:schemaRefs>
     <ds:schemaRef ds:uri="http://schemas.openxmlformats.org/officeDocument/2006/bibliography"/>
   </ds:schemaRefs>

</xml_diff>